<commit_message>
Update on hw config
</commit_message>
<xml_diff>
--- a/eval_results_slarti.docx
+++ b/eval_results_slarti.docx
@@ -390,8 +390,28 @@
         <w:t>= 62.5M</w:t>
       </w:r>
       <w:r>
-        <w:t>; Intel i5-7200U CPU @ 2.5Ghz with 8GB RAM and NVIDIA GeForce 940MX GPU</w:t>
-      </w:r>
+        <w:t xml:space="preserve">; </w:t>
+      </w:r>
+      <w:r>
+        <w:t>Intel(R) Xeon(R) Silver 4114 CPU @ 2.20GHz</w:t>
+      </w:r>
+      <w:r>
+        <w:t xml:space="preserve"> with </w:t>
+      </w:r>
+      <w:r>
+        <w:t>64</w:t>
+      </w:r>
+      <w:r>
+        <w:t xml:space="preserve">GB RAM and </w:t>
+      </w:r>
+      <w:r>
+        <w:t xml:space="preserve">GeForce RTX 2080 </w:t>
+      </w:r>
+      <w:proofErr w:type="spellStart"/>
+      <w:r>
+        <w:t>Ti</w:t>
+      </w:r>
+      <w:proofErr w:type="spellEnd"/>
     </w:p>
     <w:p>
       <w:r>
@@ -821,8 +841,16 @@
         <w:t>M</w:t>
       </w:r>
       <w:r>
-        <w:t>; Intel i5-7200U CPU @ 2.5Ghz with 8GB RAM and NVIDIA GeForce 940MX GPU</w:t>
-      </w:r>
+        <w:t xml:space="preserve">; </w:t>
+      </w:r>
+      <w:r>
+        <w:t xml:space="preserve">Intel(R) Xeon(R) Silver 4114 CPU @ 2.20GHz with 64GB RAM and GeForce RTX 2080 </w:t>
+      </w:r>
+      <w:proofErr w:type="spellStart"/>
+      <w:r>
+        <w:t>Ti</w:t>
+      </w:r>
+      <w:proofErr w:type="spellEnd"/>
     </w:p>
     <w:p>
       <w:r>
@@ -1259,8 +1287,16 @@
         <w:t>M</w:t>
       </w:r>
       <w:r>
-        <w:t>; Intel i5-7200U CPU @ 2.5Ghz with 8GB RAM and NVIDIA GeForce 940MX GPU</w:t>
-      </w:r>
+        <w:t xml:space="preserve">; </w:t>
+      </w:r>
+      <w:r>
+        <w:t xml:space="preserve">Intel(R) Xeon(R) Silver 4114 CPU @ 2.20GHz with 64GB RAM and GeForce RTX 2080 </w:t>
+      </w:r>
+      <w:proofErr w:type="spellStart"/>
+      <w:r>
+        <w:t>Ti</w:t>
+      </w:r>
+      <w:proofErr w:type="spellEnd"/>
     </w:p>
     <w:p>
       <w:r>
@@ -1683,8 +1719,16 @@
         <w:t>16.03M</w:t>
       </w:r>
       <w:r>
-        <w:t>; Intel i5-7200U CPU @ 2.5Ghz with 8GB RAM and NVIDIA GeForce 940MX GPU</w:t>
-      </w:r>
+        <w:t xml:space="preserve">; </w:t>
+      </w:r>
+      <w:r>
+        <w:t xml:space="preserve">Intel(R) Xeon(R) Silver 4114 CPU @ 2.20GHz with 64GB RAM and GeForce RTX 2080 </w:t>
+      </w:r>
+      <w:proofErr w:type="spellStart"/>
+      <w:r>
+        <w:t>Ti</w:t>
+      </w:r>
+      <w:proofErr w:type="spellEnd"/>
     </w:p>
     <w:p>
       <w:r>
@@ -2132,8 +2176,16 @@
         <w:t>M</w:t>
       </w:r>
       <w:r>
-        <w:t>; Intel i5-7200U CPU @ 2.5Ghz with 8GB RAM and NVIDIA GeForce 940MX GPU</w:t>
-      </w:r>
+        <w:t xml:space="preserve">; </w:t>
+      </w:r>
+      <w:r>
+        <w:t xml:space="preserve">Intel(R) Xeon(R) Silver 4114 CPU @ 2.20GHz with 64GB RAM and GeForce RTX 2080 </w:t>
+      </w:r>
+      <w:proofErr w:type="spellStart"/>
+      <w:r>
+        <w:t>Ti</w:t>
+      </w:r>
+      <w:proofErr w:type="spellEnd"/>
     </w:p>
     <w:p>
       <w:r>
@@ -2568,8 +2620,16 @@
         <w:t>M</w:t>
       </w:r>
       <w:r>
-        <w:t>; Intel i5-7200U CPU @ 2.5Ghz with 8GB RAM and NVIDIA GeForce 940MX GPU</w:t>
-      </w:r>
+        <w:t xml:space="preserve">; </w:t>
+      </w:r>
+      <w:r>
+        <w:t xml:space="preserve">Intel(R) Xeon(R) Silver 4114 CPU @ 2.20GHz with 64GB RAM and GeForce RTX 2080 </w:t>
+      </w:r>
+      <w:proofErr w:type="spellStart"/>
+      <w:r>
+        <w:t>Ti</w:t>
+      </w:r>
+      <w:proofErr w:type="spellEnd"/>
     </w:p>
     <w:p>
       <w:r>
@@ -3017,8 +3077,16 @@
         <w:t>M</w:t>
       </w:r>
       <w:r>
-        <w:t>; Intel i5-7200U CPU @ 2.5Ghz with 8GB RAM and NVIDIA GeForce 940MX GPU</w:t>
-      </w:r>
+        <w:t xml:space="preserve">; </w:t>
+      </w:r>
+      <w:r>
+        <w:t xml:space="preserve">Intel(R) Xeon(R) Silver 4114 CPU @ 2.20GHz with 64GB RAM and GeForce RTX 2080 </w:t>
+      </w:r>
+      <w:proofErr w:type="spellStart"/>
+      <w:r>
+        <w:t>Ti</w:t>
+      </w:r>
+      <w:proofErr w:type="spellEnd"/>
     </w:p>
     <w:p>
       <w:r>
@@ -3451,8 +3519,16 @@
         <w:t>M</w:t>
       </w:r>
       <w:r>
-        <w:t>; Intel i5-7200U CPU @ 2.5Ghz with 8GB RAM and NVIDIA GeForce 940MX GPU</w:t>
-      </w:r>
+        <w:t xml:space="preserve">; </w:t>
+      </w:r>
+      <w:r>
+        <w:t xml:space="preserve">Intel(R) Xeon(R) Silver 4114 CPU @ 2.20GHz with 64GB RAM and GeForce RTX 2080 </w:t>
+      </w:r>
+      <w:proofErr w:type="spellStart"/>
+      <w:r>
+        <w:t>Ti</w:t>
+      </w:r>
+      <w:proofErr w:type="spellEnd"/>
     </w:p>
     <w:p>
       <w:r>
@@ -3908,8 +3984,16 @@
         <w:t>M</w:t>
       </w:r>
       <w:r>
-        <w:t>; Intel i5-7200U CPU @ 2.5Ghz with 8GB RAM and NVIDIA GeForce 940MX GPU</w:t>
-      </w:r>
+        <w:t xml:space="preserve">; </w:t>
+      </w:r>
+      <w:r>
+        <w:t xml:space="preserve">Intel(R) Xeon(R) Silver 4114 CPU @ 2.20GHz with 64GB RAM and GeForce RTX 2080 </w:t>
+      </w:r>
+      <w:proofErr w:type="spellStart"/>
+      <w:r>
+        <w:t>Ti</w:t>
+      </w:r>
+      <w:proofErr w:type="spellEnd"/>
     </w:p>
     <w:p>
       <w:r>
@@ -4342,8 +4426,16 @@
         <w:t>M</w:t>
       </w:r>
       <w:r>
-        <w:t>; Intel i5-7200U CPU @ 2.5Ghz with 8GB RAM and NVIDIA GeForce 940MX GPU</w:t>
-      </w:r>
+        <w:t xml:space="preserve">; </w:t>
+      </w:r>
+      <w:r>
+        <w:t xml:space="preserve">Intel(R) Xeon(R) Silver 4114 CPU @ 2.20GHz with 64GB RAM and GeForce RTX 2080 </w:t>
+      </w:r>
+      <w:proofErr w:type="spellStart"/>
+      <w:r>
+        <w:t>Ti</w:t>
+      </w:r>
+      <w:proofErr w:type="spellEnd"/>
     </w:p>
     <w:p>
       <w:r>
@@ -4806,8 +4898,16 @@
         <w:t>M</w:t>
       </w:r>
       <w:r>
-        <w:t>; Intel i5-7200U CPU @ 2.5Ghz with 8GB RAM and NVIDIA GeForce 940MX GPU</w:t>
-      </w:r>
+        <w:t xml:space="preserve">; </w:t>
+      </w:r>
+      <w:r>
+        <w:t xml:space="preserve">Intel(R) Xeon(R) Silver 4114 CPU @ 2.20GHz with 64GB RAM and GeForce RTX 2080 </w:t>
+      </w:r>
+      <w:proofErr w:type="spellStart"/>
+      <w:r>
+        <w:t>Ti</w:t>
+      </w:r>
+      <w:proofErr w:type="spellEnd"/>
     </w:p>
     <w:p>
       <w:r>
@@ -5233,8 +5333,16 @@
         <w:t>M</w:t>
       </w:r>
       <w:r>
-        <w:t>; Intel i5-7200U CPU @ 2.5Ghz with 8GB RAM and NVIDIA GeForce 940MX GPU</w:t>
-      </w:r>
+        <w:t xml:space="preserve">; </w:t>
+      </w:r>
+      <w:r>
+        <w:t xml:space="preserve">Intel(R) Xeon(R) Silver 4114 CPU @ 2.20GHz with 64GB RAM and GeForce RTX 2080 </w:t>
+      </w:r>
+      <w:proofErr w:type="spellStart"/>
+      <w:r>
+        <w:t>Ti</w:t>
+      </w:r>
+      <w:proofErr w:type="spellEnd"/>
     </w:p>
     <w:p>
       <w:r>
@@ -5702,8 +5810,16 @@
         <w:t>M</w:t>
       </w:r>
       <w:r>
-        <w:t>; Intel i5-7200U CPU @ 2.5Ghz with 8GB RAM and NVIDIA GeForce 940MX GPU</w:t>
-      </w:r>
+        <w:t xml:space="preserve">; </w:t>
+      </w:r>
+      <w:r>
+        <w:t xml:space="preserve">Intel(R) Xeon(R) Silver 4114 CPU @ 2.20GHz with 64GB RAM and GeForce RTX 2080 </w:t>
+      </w:r>
+      <w:proofErr w:type="spellStart"/>
+      <w:r>
+        <w:t>Ti</w:t>
+      </w:r>
+      <w:proofErr w:type="spellEnd"/>
     </w:p>
     <w:p>
       <w:r>
@@ -6148,8 +6264,16 @@
         <w:t>M</w:t>
       </w:r>
       <w:r>
-        <w:t>; Intel i5-7200U CPU @ 2.5Ghz with 8GB RAM and NVIDIA GeForce 940MX GPU</w:t>
-      </w:r>
+        <w:t xml:space="preserve">; </w:t>
+      </w:r>
+      <w:r>
+        <w:t xml:space="preserve">Intel(R) Xeon(R) Silver 4114 CPU @ 2.20GHz with 64GB RAM and GeForce RTX 2080 </w:t>
+      </w:r>
+      <w:proofErr w:type="spellStart"/>
+      <w:r>
+        <w:t>Ti</w:t>
+      </w:r>
+      <w:proofErr w:type="spellEnd"/>
     </w:p>
     <w:p>
       <w:r>
@@ -6597,8 +6721,16 @@
         <w:t>M</w:t>
       </w:r>
       <w:r>
-        <w:t>; Intel i5-7200U CPU @ 2.5Ghz with 8GB RAM and NVIDIA GeForce 940MX GPU</w:t>
-      </w:r>
+        <w:t xml:space="preserve">; </w:t>
+      </w:r>
+      <w:r>
+        <w:t xml:space="preserve">Intel(R) Xeon(R) Silver 4114 CPU @ 2.20GHz with 64GB RAM and GeForce RTX 2080 </w:t>
+      </w:r>
+      <w:proofErr w:type="spellStart"/>
+      <w:r>
+        <w:t>Ti</w:t>
+      </w:r>
+      <w:proofErr w:type="spellEnd"/>
     </w:p>
     <w:p>
       <w:r>

</xml_diff>